<commit_message>
finish all screenshot denominate
</commit_message>
<xml_diff>
--- a/img/sanddance截图.docx
+++ b/img/sanddance截图.docx
@@ -275,12 +275,26 @@
       <w:r>
         <w:rPr>
           <w:rFonts w:hint="eastAsia"/>
-          <w:lang w:val="en-US" w:eastAsia="zh-CN"/>
-        </w:rPr>
-        <w:t>年份图 从下至上 &lt;1年 到 &gt;9年</w:t>
+          <w:lang w:eastAsia="zh-CN"/>
+        </w:rPr>
+        <w:t>行业排名城市图</w:t>
+      </w:r>
+      <w:r>
+        <w:rPr>
+          <w:rFonts w:hint="eastAsia"/>
+          <w:lang w:val="en-US" w:eastAsia="zh-CN"/>
+        </w:rPr>
+        <w:t xml:space="preserve"> x轴</w:t>
       </w:r>
       <w:bookmarkStart w:id="0" w:name="_GoBack"/>
       <w:bookmarkEnd w:id="0"/>
+      <w:r>
+        <w:rPr>
+          <w:rFonts w:hint="eastAsia"/>
+          <w:lang w:val="en-US" w:eastAsia="zh-CN"/>
+        </w:rPr>
+        <w:t>行业 y轴行业排名 color城市</w:t>
+      </w:r>
     </w:p>
     <w:p>
       <w:r>
@@ -288,7 +302,7 @@
           <wp:inline distT="0" distB="0" distL="114300" distR="114300">
             <wp:extent cx="5266690" cy="2853055"/>
             <wp:effectExtent l="0" t="0" r="10160" b="4445"/>
-            <wp:docPr id="8" name="图片 8"/>
+            <wp:docPr id="11" name="图片 3"/>
             <wp:cNvGraphicFramePr>
               <a:graphicFrameLocks xmlns:a="http://schemas.openxmlformats.org/drawingml/2006/main" noChangeAspect="1"/>
             </wp:cNvGraphicFramePr>
@@ -296,7 +310,7 @@
               <a:graphicData uri="http://schemas.openxmlformats.org/drawingml/2006/picture">
                 <pic:pic xmlns:pic="http://schemas.openxmlformats.org/drawingml/2006/picture">
                   <pic:nvPicPr>
-                    <pic:cNvPr id="8" name="图片 8"/>
+                    <pic:cNvPr id="11" name="图片 3"/>
                     <pic:cNvPicPr>
                       <a:picLocks noChangeAspect="1"/>
                     </pic:cNvPicPr>
@@ -319,6 +333,281 @@
                     <a:ln>
                       <a:noFill/>
                     </a:ln>
+                  </pic:spPr>
+                </pic:pic>
+              </a:graphicData>
+            </a:graphic>
+          </wp:inline>
+        </w:drawing>
+      </w:r>
+    </w:p>
+    <w:p/>
+    <w:p>
+      <w:pPr>
+        <w:rPr>
+          <w:rFonts w:hint="default" w:eastAsiaTheme="minorEastAsia"/>
+          <w:lang w:val="en-US" w:eastAsia="zh-CN"/>
+        </w:rPr>
+      </w:pPr>
+      <w:r>
+        <w:rPr>
+          <w:rFonts w:hint="eastAsia"/>
+          <w:lang w:val="en-US" w:eastAsia="zh-CN"/>
+        </w:rPr>
+        <w:t>成立年限数量分布图 从下至上 &lt;1年 到 &gt;9年</w:t>
+      </w:r>
+    </w:p>
+    <w:p>
+      <w:r>
+        <w:drawing>
+          <wp:inline distT="0" distB="0" distL="114300" distR="114300">
+            <wp:extent cx="5266690" cy="2853055"/>
+            <wp:effectExtent l="0" t="0" r="10160" b="4445"/>
+            <wp:docPr id="8" name="图片 8"/>
+            <wp:cNvGraphicFramePr>
+              <a:graphicFrameLocks xmlns:a="http://schemas.openxmlformats.org/drawingml/2006/main" noChangeAspect="1"/>
+            </wp:cNvGraphicFramePr>
+            <a:graphic xmlns:a="http://schemas.openxmlformats.org/drawingml/2006/main">
+              <a:graphicData uri="http://schemas.openxmlformats.org/drawingml/2006/picture">
+                <pic:pic xmlns:pic="http://schemas.openxmlformats.org/drawingml/2006/picture">
+                  <pic:nvPicPr>
+                    <pic:cNvPr id="8" name="图片 8"/>
+                    <pic:cNvPicPr>
+                      <a:picLocks noChangeAspect="1"/>
+                    </pic:cNvPicPr>
+                  </pic:nvPicPr>
+                  <pic:blipFill>
+                    <a:blip r:embed="rId9"/>
+                    <a:stretch>
+                      <a:fillRect/>
+                    </a:stretch>
+                  </pic:blipFill>
+                  <pic:spPr>
+                    <a:xfrm>
+                      <a:off x="0" y="0"/>
+                      <a:ext cx="5266690" cy="2853055"/>
+                    </a:xfrm>
+                    <a:prstGeom prst="rect">
+                      <a:avLst/>
+                    </a:prstGeom>
+                    <a:noFill/>
+                    <a:ln>
+                      <a:noFill/>
+                    </a:ln>
+                  </pic:spPr>
+                </pic:pic>
+              </a:graphicData>
+            </a:graphic>
+          </wp:inline>
+        </w:drawing>
+      </w:r>
+    </w:p>
+    <w:p>
+      <w:pPr>
+        <w:rPr>
+          <w:rFonts w:hint="eastAsia"/>
+          <w:lang w:eastAsia="zh-CN"/>
+        </w:rPr>
+      </w:pPr>
+    </w:p>
+    <w:p>
+      <w:pPr>
+        <w:rPr>
+          <w:rFonts w:hint="eastAsia"/>
+          <w:lang w:eastAsia="zh-CN"/>
+        </w:rPr>
+      </w:pPr>
+    </w:p>
+    <w:p>
+      <w:pPr>
+        <w:rPr>
+          <w:rFonts w:hint="eastAsia"/>
+          <w:lang w:eastAsia="zh-CN"/>
+        </w:rPr>
+      </w:pPr>
+    </w:p>
+    <w:p>
+      <w:pPr>
+        <w:rPr>
+          <w:rFonts w:hint="eastAsia"/>
+          <w:lang w:eastAsia="zh-CN"/>
+        </w:rPr>
+      </w:pPr>
+    </w:p>
+    <w:p>
+      <w:pPr>
+        <w:rPr>
+          <w:rFonts w:hint="eastAsia"/>
+          <w:lang w:eastAsia="zh-CN"/>
+        </w:rPr>
+      </w:pPr>
+    </w:p>
+    <w:p>
+      <w:pPr>
+        <w:rPr>
+          <w:rFonts w:hint="eastAsia"/>
+          <w:lang w:eastAsia="zh-CN"/>
+        </w:rPr>
+      </w:pPr>
+    </w:p>
+    <w:p>
+      <w:pPr>
+        <w:rPr>
+          <w:rFonts w:hint="eastAsia"/>
+          <w:lang w:eastAsia="zh-CN"/>
+        </w:rPr>
+      </w:pPr>
+    </w:p>
+    <w:p>
+      <w:pPr>
+        <w:rPr>
+          <w:rFonts w:hint="eastAsia"/>
+          <w:lang w:eastAsia="zh-CN"/>
+        </w:rPr>
+      </w:pPr>
+    </w:p>
+    <w:p>
+      <w:pPr>
+        <w:rPr>
+          <w:rFonts w:hint="eastAsia"/>
+          <w:lang w:eastAsia="zh-CN"/>
+        </w:rPr>
+      </w:pPr>
+    </w:p>
+    <w:p>
+      <w:pPr>
+        <w:rPr>
+          <w:rFonts w:hint="eastAsia"/>
+          <w:lang w:eastAsia="zh-CN"/>
+        </w:rPr>
+      </w:pPr>
+    </w:p>
+    <w:p>
+      <w:pPr>
+        <w:rPr>
+          <w:rFonts w:hint="eastAsia"/>
+          <w:lang w:eastAsia="zh-CN"/>
+        </w:rPr>
+      </w:pPr>
+    </w:p>
+    <w:p>
+      <w:pPr>
+        <w:rPr>
+          <w:rFonts w:hint="default" w:eastAsiaTheme="minorEastAsia"/>
+          <w:lang w:val="en-US" w:eastAsia="zh-CN"/>
+        </w:rPr>
+      </w:pPr>
+      <w:r>
+        <w:rPr>
+          <w:rFonts w:hint="eastAsia"/>
+          <w:lang w:eastAsia="zh-CN"/>
+        </w:rPr>
+        <w:t>热门行业</w:t>
+      </w:r>
+      <w:r>
+        <w:rPr>
+          <w:rFonts w:hint="eastAsia"/>
+          <w:lang w:val="en-US" w:eastAsia="zh-CN"/>
+        </w:rPr>
+        <w:t>TOP5</w:t>
+      </w:r>
+    </w:p>
+    <w:p>
+      <w:r>
+        <w:drawing>
+          <wp:inline distT="0" distB="0" distL="114300" distR="114300">
+            <wp:extent cx="5266690" cy="2853055"/>
+            <wp:effectExtent l="0" t="0" r="10160" b="4445"/>
+            <wp:docPr id="1" name="图片 1"/>
+            <wp:cNvGraphicFramePr>
+              <a:graphicFrameLocks xmlns:a="http://schemas.openxmlformats.org/drawingml/2006/main" noChangeAspect="1"/>
+            </wp:cNvGraphicFramePr>
+            <a:graphic xmlns:a="http://schemas.openxmlformats.org/drawingml/2006/main">
+              <a:graphicData uri="http://schemas.openxmlformats.org/drawingml/2006/picture">
+                <pic:pic xmlns:pic="http://schemas.openxmlformats.org/drawingml/2006/picture">
+                  <pic:nvPicPr>
+                    <pic:cNvPr id="1" name="图片 1"/>
+                    <pic:cNvPicPr>
+                      <a:picLocks noChangeAspect="1"/>
+                    </pic:cNvPicPr>
+                  </pic:nvPicPr>
+                  <pic:blipFill>
+                    <a:blip r:embed="rId10"/>
+                    <a:stretch>
+                      <a:fillRect/>
+                    </a:stretch>
+                  </pic:blipFill>
+                  <pic:spPr>
+                    <a:xfrm>
+                      <a:off x="0" y="0"/>
+                      <a:ext cx="5266690" cy="2853055"/>
+                    </a:xfrm>
+                    <a:prstGeom prst="rect">
+                      <a:avLst/>
+                    </a:prstGeom>
+                    <a:noFill/>
+                    <a:ln>
+                      <a:noFill/>
+                    </a:ln>
+                  </pic:spPr>
+                </pic:pic>
+              </a:graphicData>
+            </a:graphic>
+          </wp:inline>
+        </w:drawing>
+      </w:r>
+    </w:p>
+    <w:p>
+      <w:r>
+        <w:rPr>
+          <w:rFonts w:hint="eastAsia"/>
+        </w:rPr>
+        <w:t>TOP5热门行业近5年融资额趋势（单位：亿）</w:t>
+      </w:r>
+    </w:p>
+    <w:p>
+      <w:pPr>
+        <w:rPr>
+          <w:rFonts w:hint="eastAsia" w:eastAsiaTheme="minorEastAsia"/>
+          <w:lang w:eastAsia="zh-CN"/>
+        </w:rPr>
+      </w:pPr>
+      <w:r>
+        <w:rPr>
+          <w:rFonts w:hint="eastAsia" w:eastAsiaTheme="minorEastAsia"/>
+          <w:lang w:eastAsia="zh-CN"/>
+        </w:rPr>
+        <w:drawing>
+          <wp:inline distT="0" distB="0" distL="114300" distR="114300">
+            <wp:extent cx="5274310" cy="4746625"/>
+            <wp:effectExtent l="0" t="0" r="2540" b="15875"/>
+            <wp:docPr id="10" name="图片 10" descr="TOP5热门行业近5年融资额趋势（单位：亿）"/>
+            <wp:cNvGraphicFramePr>
+              <a:graphicFrameLocks xmlns:a="http://schemas.openxmlformats.org/drawingml/2006/main" noChangeAspect="1"/>
+            </wp:cNvGraphicFramePr>
+            <a:graphic xmlns:a="http://schemas.openxmlformats.org/drawingml/2006/main">
+              <a:graphicData uri="http://schemas.openxmlformats.org/drawingml/2006/picture">
+                <pic:pic xmlns:pic="http://schemas.openxmlformats.org/drawingml/2006/picture">
+                  <pic:nvPicPr>
+                    <pic:cNvPr id="10" name="图片 10" descr="TOP5热门行业近5年融资额趋势（单位：亿）"/>
+                    <pic:cNvPicPr>
+                      <a:picLocks noChangeAspect="1"/>
+                    </pic:cNvPicPr>
+                  </pic:nvPicPr>
+                  <pic:blipFill>
+                    <a:blip r:embed="rId11"/>
+                    <a:stretch>
+                      <a:fillRect/>
+                    </a:stretch>
+                  </pic:blipFill>
+                  <pic:spPr>
+                    <a:xfrm>
+                      <a:off x="0" y="0"/>
+                      <a:ext cx="5274310" cy="4746625"/>
+                    </a:xfrm>
+                    <a:prstGeom prst="rect">
+                      <a:avLst/>
+                    </a:prstGeom>
                   </pic:spPr>
                 </pic:pic>
               </a:graphicData>
@@ -622,6 +911,7 @@
     <w:semiHidden/>
     <w:uiPriority w:val="0"/>
     <w:tblPr>
+      <w:tblLayout w:type="fixed"/>
       <w:tblCellMar>
         <w:top w:w="0" w:type="dxa"/>
         <w:left w:w="108" w:type="dxa"/>

</xml_diff>